<commit_message>
Correção - Atividade 4
</commit_message>
<xml_diff>
--- a/LuanaFarache/Aula4/ExercícioContextualizado4/AtividadeContextualizadaAula4.docx
+++ b/LuanaFarache/Aula4/ExercícioContextualizado4/AtividadeContextualizadaAula4.docx
@@ -128,7 +128,7 @@
                 <w:right w:val="nil"/>
                 <w:between w:val="nil"/>
               </w:pBdr>
-              <w:spacing w:after="200" w:line="276" w:lineRule="auto"/>
+              <w:spacing w:after="0" w:line="276" w:lineRule="auto"/>
               <w:rPr>
                 <w:rFonts w:ascii="Arial Narrow" w:eastAsia="Times New Roman" w:hAnsi="Arial Narrow" w:cs="Times New Roman"/>
                 <w:color w:val="00000A"/>
@@ -148,6 +148,22 @@
               </w:rPr>
               <w:t xml:space="preserve"> </w:t>
             </w:r>
+          </w:p>
+          <w:p>
+            <w:pPr>
+              <w:pBdr>
+                <w:top w:val="nil"/>
+                <w:left w:val="nil"/>
+                <w:bottom w:val="nil"/>
+                <w:right w:val="nil"/>
+                <w:between w:val="nil"/>
+              </w:pBdr>
+              <w:spacing w:after="0" w:line="276" w:lineRule="auto"/>
+              <w:rPr>
+                <w:rFonts w:ascii="Arial Narrow" w:eastAsia="Times New Roman" w:hAnsi="Arial Narrow" w:cs="Times New Roman"/>
+                <w:color w:val="00000A"/>
+              </w:rPr>
+            </w:pPr>
             <w:r>
               <w:rPr>
                 <w:rFonts w:ascii="Arial Narrow" w:eastAsia="Times New Roman" w:hAnsi="Arial Narrow" w:cs="Times New Roman"/>
@@ -1691,10 +1707,10 @@
                 <v:path o:extrusionok="f" gradientshapeok="t" o:connecttype="rect"/>
                 <o:lock v:ext="edit" aspectratio="t"/>
               </v:shapetype>
-              <v:shape id="_x0000_i1025" type="#_x0000_t75" style="width:157.75pt;height:48.3pt">
+              <v:shape id="_x0000_i1025" type="#_x0000_t75" style="width:157.5pt;height:48.5pt">
                 <v:imagedata r:id="rId1" o:title=""/>
               </v:shape>
-              <o:OLEObject Type="Embed" ProgID="PBrush" ShapeID="_x0000_i1025" DrawAspect="Content" ObjectID="_1693655231" r:id="rId2"/>
+              <o:OLEObject Type="Embed" ProgID="PBrush" ShapeID="_x0000_i1025" DrawAspect="Content" ObjectID="_1694245403" r:id="rId2"/>
             </w:object>
           </w:r>
         </w:p>

</xml_diff>